<commit_message>
documentatie gemaakt TO DO:
De rest van de documentatie die nog niet ingevuld moet worden heb ik opengelaten
</commit_message>
<xml_diff>
--- a/Documentatie/Project HireHub.docx
+++ b/Documentatie/Project HireHub.docx
@@ -684,7 +684,21 @@
                 <w:rStyle w:val="Hyperlink"/>
                 <w:noProof/>
               </w:rPr>
-              <w:t>Samenvatting</w:t>
+              <w:t>Samenvatt</w:t>
+            </w:r>
+            <w:r>
+              <w:rPr>
+                <w:rStyle w:val="Hyperlink"/>
+                <w:noProof/>
+              </w:rPr>
+              <w:t>i</w:t>
+            </w:r>
+            <w:r>
+              <w:rPr>
+                <w:rStyle w:val="Hyperlink"/>
+                <w:noProof/>
+              </w:rPr>
+              <w:t>ng</w:t>
             </w:r>
             <w:r>
               <w:rPr>
@@ -1843,25 +1857,13 @@
     <w:p/>
     <w:p/>
     <w:p/>
-    <w:p/>
-    <w:p/>
-    <w:p/>
-    <w:p/>
-    <w:p/>
-    <w:p/>
-    <w:p/>
-    <w:p/>
-    <w:p/>
-    <w:p/>
-    <w:p/>
-    <w:p/>
-    <w:p/>
     <w:p>
       <w:pPr>
         <w:pStyle w:val="Kop2"/>
       </w:pPr>
       <w:bookmarkStart w:id="3" w:name="_Toc145419454"/>
       <w:r>
+        <w:lastRenderedPageBreak/>
         <w:t>Samenvatting</w:t>
       </w:r>
       <w:bookmarkEnd w:id="3"/>
@@ -1940,6 +1942,7 @@
       </w:pPr>
       <w:bookmarkStart w:id="8" w:name="_Toc145419458"/>
       <w:r>
+        <w:lastRenderedPageBreak/>
         <w:t>Werkwijze</w:t>
       </w:r>
       <w:bookmarkEnd w:id="8"/>
@@ -2081,6 +2084,7 @@
           <w:sz w:val="36"/>
           <w:szCs w:val="36"/>
         </w:rPr>
+        <w:lastRenderedPageBreak/>
         <w:t>Resultaatomschrijving</w:t>
       </w:r>
       <w:bookmarkEnd w:id="20"/>

</xml_diff>

<commit_message>
We had problems with pushing the APK, so we included it in a different file. It should work now, so there are two APK files that work (they're the same, different location)
</commit_message>
<xml_diff>
--- a/Documentatie/Project HireHub.docx
+++ b/Documentatie/Project HireHub.docx
@@ -4,7 +4,7 @@
   <w:body>
     <w:p>
       <w:pPr>
-        <w:pStyle w:val="Kop1"/>
+        <w:pStyle w:val="Heading1"/>
       </w:pPr>
       <w:bookmarkStart w:id="0" w:name="_Toc137847853"/>
       <w:r>
@@ -15,27 +15,17 @@
         <w:t xml:space="preserve">Project </w:t>
       </w:r>
       <w:bookmarkEnd w:id="0"/>
-      <w:proofErr w:type="spellStart"/>
       <w:r>
         <w:t>HireHub</w:t>
       </w:r>
       <w:bookmarkEnd w:id="1"/>
-      <w:proofErr w:type="spellEnd"/>
-    </w:p>
-    <w:p>
-      <w:pPr>
-        <w:pStyle w:val="Normaalweb"/>
-      </w:pPr>
-      <w:r>
-        <w:t xml:space="preserve">Eenvoudig beheer, totale controle: Ontdek de </w:t>
-      </w:r>
-      <w:proofErr w:type="spellStart"/>
-      <w:r>
-        <w:t>HireHub</w:t>
-      </w:r>
-      <w:proofErr w:type="spellEnd"/>
-      <w:r>
-        <w:t xml:space="preserve"> App!</w:t>
+    </w:p>
+    <w:p>
+      <w:pPr>
+        <w:pStyle w:val="NormalWeb"/>
+      </w:pPr>
+      <w:r>
+        <w:t>Eenvoudig beheer, totale controle: Ontdek de HireHub App!</w:t>
       </w:r>
     </w:p>
     <w:p>
@@ -163,7 +153,7 @@
     </w:p>
     <w:p>
       <w:pPr>
-        <w:pStyle w:val="Titel"/>
+        <w:pStyle w:val="Title"/>
       </w:pPr>
     </w:p>
     <w:p/>
@@ -251,7 +241,7 @@
       </w:r>
       <w:r>
         <w:rPr>
-          <w:rStyle w:val="Kop1Char"/>
+          <w:rStyle w:val="Heading1Char"/>
           <w:rFonts w:eastAsiaTheme="minorHAnsi"/>
         </w:rPr>
         <w:t xml:space="preserve"> </w:t>
@@ -566,7 +556,7 @@
       <w:sdtContent>
         <w:p>
           <w:pPr>
-            <w:pStyle w:val="Kopvaninhoudsopgave"/>
+            <w:pStyle w:val="TOCHeading"/>
           </w:pPr>
           <w:r>
             <w:t>Inhoudsopgave</w:t>
@@ -574,7 +564,7 @@
         </w:p>
         <w:p>
           <w:pPr>
-            <w:pStyle w:val="Inhopg1"/>
+            <w:pStyle w:val="TOC1"/>
             <w:tabs>
               <w:tab w:val="right" w:leader="dot" w:pos="9062"/>
             </w:tabs>
@@ -655,7 +645,7 @@
         </w:p>
         <w:p>
           <w:pPr>
-            <w:pStyle w:val="Inhopg2"/>
+            <w:pStyle w:val="TOC2"/>
             <w:tabs>
               <w:tab w:val="right" w:leader="dot" w:pos="9062"/>
             </w:tabs>
@@ -727,7 +717,7 @@
         </w:p>
         <w:p>
           <w:pPr>
-            <w:pStyle w:val="Inhopg2"/>
+            <w:pStyle w:val="TOC2"/>
             <w:tabs>
               <w:tab w:val="right" w:leader="dot" w:pos="9062"/>
             </w:tabs>
@@ -799,7 +789,7 @@
         </w:p>
         <w:p>
           <w:pPr>
-            <w:pStyle w:val="Inhopg2"/>
+            <w:pStyle w:val="TOC2"/>
             <w:tabs>
               <w:tab w:val="right" w:leader="dot" w:pos="9062"/>
             </w:tabs>
@@ -871,7 +861,7 @@
         </w:p>
         <w:p>
           <w:pPr>
-            <w:pStyle w:val="Inhopg2"/>
+            <w:pStyle w:val="TOC2"/>
             <w:tabs>
               <w:tab w:val="right" w:leader="dot" w:pos="9062"/>
             </w:tabs>
@@ -943,7 +933,7 @@
         </w:p>
         <w:p>
           <w:pPr>
-            <w:pStyle w:val="Inhopg2"/>
+            <w:pStyle w:val="TOC2"/>
             <w:tabs>
               <w:tab w:val="right" w:leader="dot" w:pos="9062"/>
             </w:tabs>
@@ -1015,7 +1005,7 @@
         </w:p>
         <w:p>
           <w:pPr>
-            <w:pStyle w:val="Inhopg2"/>
+            <w:pStyle w:val="TOC2"/>
             <w:tabs>
               <w:tab w:val="right" w:leader="dot" w:pos="9062"/>
             </w:tabs>
@@ -1087,7 +1077,7 @@
         </w:p>
         <w:p>
           <w:pPr>
-            <w:pStyle w:val="Inhopg3"/>
+            <w:pStyle w:val="TOC3"/>
             <w:tabs>
               <w:tab w:val="right" w:leader="dot" w:pos="9062"/>
             </w:tabs>
@@ -1105,21 +1095,7 @@
                 <w:rStyle w:val="Hyperlink"/>
                 <w:noProof/>
               </w:rPr>
-              <w:t>Technisch</w:t>
-            </w:r>
-            <w:r>
-              <w:rPr>
-                <w:rStyle w:val="Hyperlink"/>
-                <w:noProof/>
-              </w:rPr>
-              <w:t>e</w:t>
-            </w:r>
-            <w:r>
-              <w:rPr>
-                <w:rStyle w:val="Hyperlink"/>
-                <w:noProof/>
-              </w:rPr>
-              <w:t xml:space="preserve"> eisen</w:t>
+              <w:t>Technische eisen</w:t>
             </w:r>
             <w:r>
               <w:rPr>
@@ -1173,7 +1149,7 @@
         </w:p>
         <w:p>
           <w:pPr>
-            <w:pStyle w:val="Inhopg3"/>
+            <w:pStyle w:val="TOC3"/>
             <w:tabs>
               <w:tab w:val="right" w:leader="dot" w:pos="9062"/>
             </w:tabs>
@@ -1245,7 +1221,7 @@
         </w:p>
         <w:p>
           <w:pPr>
-            <w:pStyle w:val="Inhopg2"/>
+            <w:pStyle w:val="TOC2"/>
             <w:tabs>
               <w:tab w:val="right" w:leader="dot" w:pos="9062"/>
             </w:tabs>
@@ -1317,7 +1293,7 @@
         </w:p>
         <w:p>
           <w:pPr>
-            <w:pStyle w:val="Inhopg2"/>
+            <w:pStyle w:val="TOC2"/>
             <w:tabs>
               <w:tab w:val="right" w:leader="dot" w:pos="9062"/>
             </w:tabs>
@@ -1389,7 +1365,7 @@
         </w:p>
         <w:p>
           <w:pPr>
-            <w:pStyle w:val="Inhopg2"/>
+            <w:pStyle w:val="TOC2"/>
             <w:tabs>
               <w:tab w:val="right" w:leader="dot" w:pos="9062"/>
             </w:tabs>
@@ -1461,7 +1437,7 @@
         </w:p>
         <w:p>
           <w:pPr>
-            <w:pStyle w:val="Inhopg3"/>
+            <w:pStyle w:val="TOC3"/>
             <w:tabs>
               <w:tab w:val="right" w:leader="dot" w:pos="9062"/>
             </w:tabs>
@@ -1533,7 +1509,7 @@
         </w:p>
         <w:p>
           <w:pPr>
-            <w:pStyle w:val="Inhopg2"/>
+            <w:pStyle w:val="TOC2"/>
             <w:tabs>
               <w:tab w:val="right" w:leader="dot" w:pos="9062"/>
             </w:tabs>
@@ -1605,7 +1581,7 @@
         </w:p>
         <w:p>
           <w:pPr>
-            <w:pStyle w:val="Inhopg2"/>
+            <w:pStyle w:val="TOC2"/>
             <w:tabs>
               <w:tab w:val="right" w:leader="dot" w:pos="9062"/>
             </w:tabs>
@@ -1679,7 +1655,7 @@
         </w:p>
         <w:p>
           <w:pPr>
-            <w:pStyle w:val="Inhopg2"/>
+            <w:pStyle w:val="TOC2"/>
             <w:tabs>
               <w:tab w:val="right" w:leader="dot" w:pos="9062"/>
             </w:tabs>
@@ -1751,7 +1727,7 @@
         </w:p>
         <w:p>
           <w:pPr>
-            <w:pStyle w:val="Inhopg2"/>
+            <w:pStyle w:val="TOC2"/>
             <w:tabs>
               <w:tab w:val="right" w:leader="dot" w:pos="9062"/>
             </w:tabs>
@@ -1848,7 +1824,7 @@
     <w:p/>
     <w:p>
       <w:pPr>
-        <w:pStyle w:val="Kop2"/>
+        <w:pStyle w:val="Heading2"/>
       </w:pPr>
       <w:bookmarkStart w:id="3" w:name="_Toc145419454"/>
       <w:r>
@@ -1859,26 +1835,12 @@
     </w:p>
     <w:p>
       <w:r>
-        <w:t xml:space="preserve">Dit project richt zich op het ontwikkelen van een Android smartphone app voor </w:t>
-      </w:r>
-      <w:proofErr w:type="spellStart"/>
-      <w:r>
-        <w:t>HireHub</w:t>
-      </w:r>
-      <w:proofErr w:type="spellEnd"/>
-      <w:r>
-        <w:t xml:space="preserve"> Resources, gespecialiseerd in HR Recruitment. De app is bedoeld om sollicitantprofielen in de huisstijl van de opdrachtgever te kunnen presenteren. De focus ligt op het uitvoeren van een pilot voor deze app.</w:t>
-      </w:r>
-    </w:p>
-    <w:p>
-      <w:r>
-        <w:t>(foto)</w:t>
-      </w:r>
-    </w:p>
-    <w:p/>
-    <w:p>
-      <w:pPr>
-        <w:pStyle w:val="Kop2"/>
+        <w:t>Dit project richt zich op het ontwikkelen van een Android smartphone app voor HireHub Resources, gespecialiseerd in HR Recruitment. De app is bedoeld om sollicitantprofielen in de huisstijl van de opdrachtgever te kunnen presenteren. De focus ligt op het uitvoeren van een pilot voor deze app.</w:t>
+      </w:r>
+    </w:p>
+    <w:p>
+      <w:pPr>
+        <w:pStyle w:val="Heading2"/>
       </w:pPr>
       <w:bookmarkStart w:id="4" w:name="_Toc137847855"/>
       <w:bookmarkStart w:id="5" w:name="_Toc145419455"/>
@@ -1894,17 +1856,15 @@
           <w:ilvl w:val="0"/>
           <w:numId w:val="2"/>
         </w:numPr>
-      </w:pPr>
-      <w:r>
-        <w:t xml:space="preserve">Android smartphone app in </w:t>
-      </w:r>
-      <w:proofErr w:type="spellStart"/>
-      <w:r>
-        <w:t>Kotlin</w:t>
-      </w:r>
-      <w:proofErr w:type="spellEnd"/>
-      <w:r>
-        <w:t>.</w:t>
+        <w:rPr>
+          <w:lang w:val="en-US"/>
+        </w:rPr>
+      </w:pPr>
+      <w:r>
+        <w:rPr>
+          <w:lang w:val="en-US"/>
+        </w:rPr>
+        <w:t>Android smartphone app in Kotlin.</w:t>
       </w:r>
     </w:p>
     <w:p>
@@ -1940,75 +1900,51 @@
     </w:p>
     <w:p>
       <w:pPr>
-        <w:pStyle w:val="Lijstalinea"/>
+        <w:pStyle w:val="ListParagraph"/>
         <w:numPr>
           <w:ilvl w:val="0"/>
           <w:numId w:val="2"/>
         </w:numPr>
       </w:pPr>
       <w:r>
-        <w:t>Een Gi</w:t>
-      </w:r>
-      <w:proofErr w:type="spellStart"/>
-      <w:r>
-        <w:t>thub</w:t>
-      </w:r>
-      <w:proofErr w:type="spellEnd"/>
+        <w:t>Een Github repository met de volledige geschiedenis van het project.</w:t>
+      </w:r>
+    </w:p>
+    <w:p>
+      <w:pPr>
+        <w:ind w:left="360"/>
+      </w:pPr>
+    </w:p>
+    <w:p>
+      <w:pPr>
+        <w:pStyle w:val="Heading2"/>
+      </w:pPr>
+      <w:bookmarkStart w:id="6" w:name="_Toc145419456"/>
+      <w:r>
+        <w:t>Aanleiding &amp; Missie</w:t>
+      </w:r>
+      <w:bookmarkEnd w:id="6"/>
+    </w:p>
+    <w:p>
+      <w:r>
+        <w:t>Waarom dit project?</w:t>
+      </w:r>
+    </w:p>
+    <w:p>
+      <w:r>
+        <w:t xml:space="preserve">Dit project </w:t>
+      </w:r>
+      <w:r>
+        <w:t>is ontstaan</w:t>
+      </w:r>
       <w:r>
         <w:t xml:space="preserve"> </w:t>
       </w:r>
-      <w:proofErr w:type="spellStart"/>
-      <w:r>
-        <w:t>repository</w:t>
-      </w:r>
-      <w:proofErr w:type="spellEnd"/>
-      <w:r>
-        <w:t xml:space="preserve"> met de volledige geschiedenis van het project.</w:t>
-      </w:r>
-    </w:p>
-    <w:p/>
-    <w:p/>
-    <w:p/>
-    <w:p/>
-    <w:p/>
-    <w:p>
-      <w:pPr>
-        <w:pStyle w:val="Kop2"/>
-      </w:pPr>
-      <w:bookmarkStart w:id="6" w:name="_Toc145419456"/>
-      <w:r>
-        <w:t>Aanleiding &amp; Missie</w:t>
-      </w:r>
-      <w:bookmarkEnd w:id="6"/>
-    </w:p>
-    <w:p>
-      <w:r>
-        <w:t>Waarom dit project?</w:t>
-      </w:r>
-    </w:p>
-    <w:p>
-      <w:r>
-        <w:t xml:space="preserve">Dit project </w:t>
-      </w:r>
-      <w:r>
-        <w:t>is ontstaan</w:t>
-      </w:r>
-      <w:r>
-        <w:t xml:space="preserve"> </w:t>
-      </w:r>
       <w:r>
         <w:t>omdat er een</w:t>
       </w:r>
       <w:r>
-        <w:t xml:space="preserve"> groeiende behoefte van </w:t>
-      </w:r>
-      <w:proofErr w:type="spellStart"/>
-      <w:r>
-        <w:t>HireHub</w:t>
-      </w:r>
-      <w:proofErr w:type="spellEnd"/>
-      <w:r>
-        <w:t xml:space="preserve"> Resources</w:t>
+        <w:t xml:space="preserve"> groeiende behoefte van HireHub Resources</w:t>
       </w:r>
       <w:r>
         <w:t xml:space="preserve"> was</w:t>
@@ -2026,12 +1962,9 @@
         <w:t>it doel kan realiseren, we willen eerst een proef-concept uitbrengen om de effectiviteit ervan te beoordelen.</w:t>
       </w:r>
     </w:p>
-    <w:p/>
-    <w:p/>
-    <w:p/>
-    <w:p>
-      <w:pPr>
-        <w:pStyle w:val="Kop2"/>
+    <w:p>
+      <w:pPr>
+        <w:pStyle w:val="Heading2"/>
       </w:pPr>
       <w:bookmarkStart w:id="7" w:name="_Toc145419457"/>
       <w:r>
@@ -2051,24 +1984,11 @@
           <w:numId w:val="3"/>
         </w:numPr>
       </w:pPr>
-      <w:proofErr w:type="spellStart"/>
-      <w:r>
-        <w:t>Anonymous</w:t>
-      </w:r>
-      <w:proofErr w:type="spellEnd"/>
-      <w:r>
-        <w:t xml:space="preserve"> Gebruikers</w:t>
-      </w:r>
-      <w:r>
-        <w:t xml:space="preserve"> </w:t>
-      </w:r>
-      <w:proofErr w:type="spellStart"/>
-      <w:r>
-        <w:t>ofterwijl</w:t>
-      </w:r>
-      <w:proofErr w:type="spellEnd"/>
-      <w:r>
-        <w:t xml:space="preserve"> gasten</w:t>
+      <w:r>
+        <w:t>Anonymous Gebruikers</w:t>
+      </w:r>
+      <w:r>
+        <w:t xml:space="preserve"> ofterwijl gasten</w:t>
       </w:r>
       <w:r>
         <w:t xml:space="preserve"> (gebruikers die niet zijn ingelogd).</w:t>
@@ -2092,14 +2012,12 @@
           <w:numId w:val="3"/>
         </w:numPr>
       </w:pPr>
-      <w:proofErr w:type="spellStart"/>
       <w:r>
         <w:t>Recruit</w:t>
       </w:r>
       <w:r>
         <w:t>ers</w:t>
       </w:r>
-      <w:proofErr w:type="spellEnd"/>
       <w:r>
         <w:t>.</w:t>
       </w:r>
@@ -2115,13 +2033,8 @@
         <w:t>Beheerders</w:t>
       </w:r>
       <w:r>
-        <w:t>/</w:t>
-      </w:r>
-      <w:proofErr w:type="spellStart"/>
-      <w:r>
-        <w:t>Admins</w:t>
-      </w:r>
-      <w:proofErr w:type="spellEnd"/>
+        <w:t>/Admins</w:t>
+      </w:r>
       <w:r>
         <w:t>.</w:t>
       </w:r>
@@ -2129,11 +2042,10 @@
     <w:p/>
     <w:p>
       <w:pPr>
-        <w:pStyle w:val="Kop2"/>
+        <w:pStyle w:val="Heading2"/>
       </w:pPr>
       <w:bookmarkStart w:id="8" w:name="_Toc145419458"/>
       <w:r>
-        <w:lastRenderedPageBreak/>
         <w:t>Werkwijze</w:t>
       </w:r>
       <w:bookmarkEnd w:id="8"/>
@@ -2143,11 +2055,9 @@
         <w:t>Onze werkwijze omvatte het ontwikkelen van een Android-applicatie met de implementatie van een functionele backend, ondersteund door de lokale databasebibliotheek Room. We begonnen met het ontwerpen van de gebruikersinterface en gingen vervolgens over tot de ontwikkeling van functies op basis van de functionele eisen. Het uitvoeren van grondige tests en het waarborgen van de toegankelijkheid van de app voor alle doelgroepen stonden centraal in ons proces. Daarnaast leverden we dummy-gegevens voor testdoeleinden.</w:t>
       </w:r>
     </w:p>
-    <w:p/>
-    <w:p/>
-    <w:p>
-      <w:pPr>
-        <w:pStyle w:val="Kop2"/>
+    <w:p>
+      <w:pPr>
+        <w:pStyle w:val="Heading2"/>
       </w:pPr>
       <w:bookmarkStart w:id="9" w:name="_Toc145419459"/>
       <w:r>
@@ -2168,7 +2078,7 @@
     </w:p>
     <w:p>
       <w:pPr>
-        <w:pStyle w:val="Kop3"/>
+        <w:pStyle w:val="Heading3"/>
       </w:pPr>
       <w:bookmarkStart w:id="10" w:name="_Toc145419460"/>
       <w:r>
@@ -2189,15 +2099,7 @@
         </w:numPr>
       </w:pPr>
       <w:r>
-        <w:t xml:space="preserve">De Android app zal worden ontwikkeld in </w:t>
-      </w:r>
-      <w:proofErr w:type="spellStart"/>
-      <w:r>
-        <w:t>Kotlin</w:t>
-      </w:r>
-      <w:proofErr w:type="spellEnd"/>
-      <w:r>
-        <w:t>.</w:t>
+        <w:t>De Android app zal worden ontwikkeld in Kotlin.</w:t>
       </w:r>
     </w:p>
     <w:p>
@@ -2208,22 +2110,15 @@
         </w:numPr>
       </w:pPr>
       <w:r>
-        <w:t>We zullen een functionele backend met database-implementatie (</w:t>
-      </w:r>
-      <w:proofErr w:type="spellStart"/>
-      <w:r>
-        <w:t>Firebase</w:t>
-      </w:r>
-      <w:proofErr w:type="spellEnd"/>
-      <w:r>
-        <w:t>) bieden.</w:t>
+        <w:lastRenderedPageBreak/>
+        <w:t>We zullen een functionele backend met database-implementatie (Firebase) bieden.</w:t>
       </w:r>
     </w:p>
     <w:p/>
     <w:p/>
     <w:p>
       <w:pPr>
-        <w:pStyle w:val="Kop3"/>
+        <w:pStyle w:val="Heading3"/>
       </w:pPr>
       <w:bookmarkStart w:id="11" w:name="_Toc145419461"/>
       <w:r>
@@ -2238,21 +2133,12 @@
           <w:szCs w:val="20"/>
         </w:rPr>
       </w:pPr>
-      <w:proofErr w:type="spellStart"/>
       <w:r>
         <w:rPr>
           <w:sz w:val="20"/>
           <w:szCs w:val="20"/>
         </w:rPr>
-        <w:t>Anonymous</w:t>
-      </w:r>
-      <w:proofErr w:type="spellEnd"/>
-      <w:r>
-        <w:rPr>
-          <w:sz w:val="20"/>
-          <w:szCs w:val="20"/>
-        </w:rPr>
-        <w:t xml:space="preserve"> Gebruikers:</w:t>
+        <w:t>Anonymous Gebruikers:</w:t>
       </w:r>
     </w:p>
     <w:p>
@@ -2362,23 +2248,7 @@
           <w:sz w:val="20"/>
           <w:szCs w:val="20"/>
         </w:rPr>
-        <w:t xml:space="preserve">Sollicitanten hebben dezelfde mogelijkheden als </w:t>
-      </w:r>
-      <w:proofErr w:type="spellStart"/>
-      <w:r>
-        <w:rPr>
-          <w:sz w:val="20"/>
-          <w:szCs w:val="20"/>
-        </w:rPr>
-        <w:t>Anonymous</w:t>
-      </w:r>
-      <w:proofErr w:type="spellEnd"/>
-      <w:r>
-        <w:rPr>
-          <w:sz w:val="20"/>
-          <w:szCs w:val="20"/>
-        </w:rPr>
-        <w:t xml:space="preserve"> Gebruikers, met uitzondering van het aanmaken van een nieuw account (registratie) en opnieuw inloggen (aangezien ze al zijn ingelogd).</w:t>
+        <w:t>Sollicitanten hebben dezelfde mogelijkheden als Anonymous Gebruikers, met uitzondering van het aanmaken van een nieuw account (registratie) en opnieuw inloggen (aangezien ze al zijn ingelogd).</w:t>
       </w:r>
     </w:p>
     <w:p>
@@ -2435,23 +2305,7 @@
           <w:sz w:val="20"/>
           <w:szCs w:val="20"/>
         </w:rPr>
-        <w:t xml:space="preserve">De zichtbaarheid van hun profiel instellen voor </w:t>
-      </w:r>
-      <w:proofErr w:type="spellStart"/>
-      <w:r>
-        <w:rPr>
-          <w:sz w:val="20"/>
-          <w:szCs w:val="20"/>
-        </w:rPr>
-        <w:t>Anonymous</w:t>
-      </w:r>
-      <w:proofErr w:type="spellEnd"/>
-      <w:r>
-        <w:rPr>
-          <w:sz w:val="20"/>
-          <w:szCs w:val="20"/>
-        </w:rPr>
-        <w:t xml:space="preserve"> Gebruikers.</w:t>
+        <w:t>De zichtbaarheid van hun profiel instellen voor Anonymous Gebruikers.</w:t>
       </w:r>
     </w:p>
     <w:p>
@@ -2499,21 +2353,12 @@
           <w:szCs w:val="20"/>
         </w:rPr>
       </w:pPr>
-      <w:proofErr w:type="spellStart"/>
       <w:r>
         <w:rPr>
           <w:sz w:val="20"/>
           <w:szCs w:val="20"/>
         </w:rPr>
-        <w:t>Recruiters</w:t>
-      </w:r>
-      <w:proofErr w:type="spellEnd"/>
-      <w:r>
-        <w:rPr>
-          <w:sz w:val="20"/>
-          <w:szCs w:val="20"/>
-        </w:rPr>
-        <w:t>:</w:t>
+        <w:t>Recruiters:</w:t>
       </w:r>
     </w:p>
     <w:p>
@@ -2527,21 +2372,12 @@
           <w:szCs w:val="20"/>
         </w:rPr>
       </w:pPr>
-      <w:proofErr w:type="spellStart"/>
       <w:r>
         <w:rPr>
           <w:sz w:val="20"/>
           <w:szCs w:val="20"/>
         </w:rPr>
-        <w:t>Recruiters</w:t>
-      </w:r>
-      <w:proofErr w:type="spellEnd"/>
-      <w:r>
-        <w:rPr>
-          <w:sz w:val="20"/>
-          <w:szCs w:val="20"/>
-        </w:rPr>
-        <w:t xml:space="preserve"> hebben uitgebreide mogelijkheden voor profielbeheer, waaronder CRUD-operaties op alle profielen.</w:t>
+        <w:t>Recruiters hebben uitgebreide mogelijkheden voor profielbeheer, waaronder CRUD-operaties op alle profielen.</w:t>
       </w:r>
     </w:p>
     <w:p>
@@ -2570,22 +2406,12 @@
           <w:szCs w:val="20"/>
         </w:rPr>
       </w:pPr>
-      <w:proofErr w:type="spellStart"/>
       <w:r>
         <w:rPr>
           <w:sz w:val="20"/>
           <w:szCs w:val="20"/>
         </w:rPr>
-        <w:lastRenderedPageBreak/>
-        <w:t>Admins</w:t>
-      </w:r>
-      <w:proofErr w:type="spellEnd"/>
-      <w:r>
-        <w:rPr>
-          <w:sz w:val="20"/>
-          <w:szCs w:val="20"/>
-        </w:rPr>
-        <w:t>:</w:t>
+        <w:t>Admins:</w:t>
       </w:r>
     </w:p>
     <w:p>
@@ -2599,43 +2425,18 @@
           <w:szCs w:val="20"/>
         </w:rPr>
       </w:pPr>
-      <w:proofErr w:type="spellStart"/>
       <w:r>
         <w:rPr>
           <w:sz w:val="20"/>
           <w:szCs w:val="20"/>
         </w:rPr>
-        <w:t>Admins</w:t>
-      </w:r>
-      <w:proofErr w:type="spellEnd"/>
-      <w:r>
-        <w:rPr>
-          <w:sz w:val="20"/>
-          <w:szCs w:val="20"/>
-        </w:rPr>
-        <w:t xml:space="preserve"> hebben alle mogelijkheden van </w:t>
-      </w:r>
-      <w:proofErr w:type="spellStart"/>
-      <w:r>
-        <w:rPr>
-          <w:sz w:val="20"/>
-          <w:szCs w:val="20"/>
-        </w:rPr>
-        <w:t>Recruiters</w:t>
-      </w:r>
-      <w:proofErr w:type="spellEnd"/>
-      <w:r>
-        <w:rPr>
-          <w:sz w:val="20"/>
-          <w:szCs w:val="20"/>
-        </w:rPr>
-        <w:t>, met extra mogelijkheden voor het verwijderen van profielen en accounts en het beheren/blokkeren van alle gebruikersaccounts.</w:t>
+        <w:t>Admins hebben alle mogelijkheden van Recruiters, met extra mogelijkheden voor het verwijderen van profielen en accounts en het beheren/blokkeren van alle gebruikersaccounts.</w:t>
       </w:r>
     </w:p>
     <w:p/>
     <w:p>
       <w:pPr>
-        <w:pStyle w:val="Kop2"/>
+        <w:pStyle w:val="Heading2"/>
       </w:pPr>
       <w:bookmarkStart w:id="12" w:name="_Toc137847862"/>
       <w:bookmarkStart w:id="13" w:name="_Toc145419462"/>
@@ -2647,20 +2448,12 @@
     </w:p>
     <w:p>
       <w:r>
-        <w:t xml:space="preserve">Hoe kunnen we een Android app ontwikkelen die voldoet aan de functionele en technische eisen van </w:t>
-      </w:r>
-      <w:proofErr w:type="spellStart"/>
-      <w:r>
-        <w:t>HireHub</w:t>
-      </w:r>
-      <w:proofErr w:type="spellEnd"/>
-      <w:r>
-        <w:t xml:space="preserve"> Resources en die het mogelijk maakt om sollicitantprofielen in de huisstijl van de opdrachtgever aan te bieden?</w:t>
-      </w:r>
-    </w:p>
-    <w:p>
-      <w:pPr>
-        <w:pStyle w:val="Kop2"/>
+        <w:t>Hoe kunnen we een Android app ontwikkelen die voldoet aan de functionele en technische eisen van HireHub Resources en die het mogelijk maakt om sollicitantprofielen in de huisstijl van de opdrachtgever aan te bieden?</w:t>
+      </w:r>
+    </w:p>
+    <w:p>
+      <w:pPr>
+        <w:pStyle w:val="Heading2"/>
       </w:pPr>
       <w:bookmarkStart w:id="14" w:name="_Toc137847863"/>
       <w:bookmarkStart w:id="15" w:name="_Toc145419463"/>
@@ -2671,18 +2464,13 @@
       <w:bookmarkEnd w:id="15"/>
     </w:p>
     <w:p>
-      <w:proofErr w:type="spellStart"/>
-      <w:r>
-        <w:t>HireHub</w:t>
-      </w:r>
-      <w:proofErr w:type="spellEnd"/>
-      <w:r>
-        <w:t xml:space="preserve"> Resources heeft momenteel geen efficiënt systeem om sollicitantprofielen aan hun opdrachtgevers te presenteren, wat leidt tot frustraties.</w:t>
-      </w:r>
-    </w:p>
-    <w:p>
-      <w:pPr>
-        <w:pStyle w:val="Kop2"/>
+      <w:r>
+        <w:t>HireHub Resources heeft momenteel geen efficiënt systeem om sollicitantprofielen aan hun opdrachtgevers te presenteren, wat leidt tot frustraties.</w:t>
+      </w:r>
+    </w:p>
+    <w:p>
+      <w:pPr>
+        <w:pStyle w:val="Heading2"/>
       </w:pPr>
       <w:bookmarkStart w:id="16" w:name="_Toc137847864"/>
       <w:bookmarkStart w:id="17" w:name="_Toc145419464"/>
@@ -2694,21 +2482,13 @@
     </w:p>
     <w:p>
       <w:r>
-        <w:t xml:space="preserve">Ons hoofddoel is om een goed functionerende Android app te ontwikkelen die voldoet aan de behoeften van </w:t>
-      </w:r>
-      <w:proofErr w:type="spellStart"/>
-      <w:r>
-        <w:t>HireHub</w:t>
-      </w:r>
-      <w:proofErr w:type="spellEnd"/>
-      <w:r>
-        <w:t xml:space="preserve"> Resources. </w:t>
+        <w:t xml:space="preserve">Ons hoofddoel is om een goed functionerende Android app te ontwikkelen die voldoet aan de behoeften van HireHub Resources. </w:t>
       </w:r>
     </w:p>
     <w:p/>
     <w:p>
       <w:pPr>
-        <w:pStyle w:val="Kop3"/>
+        <w:pStyle w:val="Heading3"/>
       </w:pPr>
       <w:bookmarkStart w:id="18" w:name="_Toc145419465"/>
       <w:r>
@@ -2718,13 +2498,13 @@
     </w:p>
     <w:p>
       <w:r>
-        <w:t>-0---0--0</w:t>
+        <w:t xml:space="preserve">Wij hebben al in veel projectgroepen samengewerkt met altijd een goed resultaat. Onze workflow kan gezien worden door andere als chaotisch maar het werkt goed voor ons. Zo zitten wij ook vaak bij elkaar op locatie (we wonen in dezelfde straat) om aan code en documentatie te werken. </w:t>
       </w:r>
     </w:p>
     <w:p/>
     <w:p>
       <w:pPr>
-        <w:pStyle w:val="Kop2"/>
+        <w:pStyle w:val="Heading2"/>
       </w:pPr>
       <w:bookmarkStart w:id="19" w:name="_Toc145419466"/>
       <w:r>
@@ -2855,97 +2635,7 @@
     </w:p>
     <w:p>
       <w:pPr>
-        <w:rPr>
-          <w:rFonts w:asciiTheme="majorHAnsi" w:hAnsiTheme="majorHAnsi" w:cstheme="majorHAnsi"/>
-          <w:sz w:val="24"/>
-          <w:szCs w:val="24"/>
-        </w:rPr>
-      </w:pPr>
-    </w:p>
-    <w:p>
-      <w:pPr>
-        <w:rPr>
-          <w:rFonts w:asciiTheme="majorHAnsi" w:hAnsiTheme="majorHAnsi" w:cstheme="majorHAnsi"/>
-          <w:sz w:val="24"/>
-          <w:szCs w:val="24"/>
-        </w:rPr>
-      </w:pPr>
-    </w:p>
-    <w:p>
-      <w:pPr>
-        <w:rPr>
-          <w:rFonts w:asciiTheme="majorHAnsi" w:hAnsiTheme="majorHAnsi" w:cstheme="majorHAnsi"/>
-          <w:sz w:val="24"/>
-          <w:szCs w:val="24"/>
-        </w:rPr>
-      </w:pPr>
-    </w:p>
-    <w:p>
-      <w:pPr>
-        <w:rPr>
-          <w:rFonts w:asciiTheme="majorHAnsi" w:hAnsiTheme="majorHAnsi" w:cstheme="majorHAnsi"/>
-          <w:sz w:val="24"/>
-          <w:szCs w:val="24"/>
-        </w:rPr>
-      </w:pPr>
-    </w:p>
-    <w:p>
-      <w:pPr>
-        <w:rPr>
-          <w:rFonts w:asciiTheme="majorHAnsi" w:hAnsiTheme="majorHAnsi" w:cstheme="majorHAnsi"/>
-          <w:sz w:val="24"/>
-          <w:szCs w:val="24"/>
-        </w:rPr>
-      </w:pPr>
-    </w:p>
-    <w:p>
-      <w:pPr>
-        <w:rPr>
-          <w:rFonts w:asciiTheme="majorHAnsi" w:hAnsiTheme="majorHAnsi" w:cstheme="majorHAnsi"/>
-          <w:sz w:val="24"/>
-          <w:szCs w:val="24"/>
-        </w:rPr>
-      </w:pPr>
-    </w:p>
-    <w:p>
-      <w:pPr>
-        <w:rPr>
-          <w:rFonts w:asciiTheme="majorHAnsi" w:hAnsiTheme="majorHAnsi" w:cstheme="majorHAnsi"/>
-          <w:sz w:val="24"/>
-          <w:szCs w:val="24"/>
-        </w:rPr>
-      </w:pPr>
-    </w:p>
-    <w:p>
-      <w:pPr>
-        <w:rPr>
-          <w:rFonts w:asciiTheme="majorHAnsi" w:hAnsiTheme="majorHAnsi" w:cstheme="majorHAnsi"/>
-          <w:sz w:val="24"/>
-          <w:szCs w:val="24"/>
-        </w:rPr>
-      </w:pPr>
-    </w:p>
-    <w:p>
-      <w:pPr>
-        <w:rPr>
-          <w:rFonts w:asciiTheme="majorHAnsi" w:hAnsiTheme="majorHAnsi" w:cstheme="majorHAnsi"/>
-          <w:sz w:val="24"/>
-          <w:szCs w:val="24"/>
-        </w:rPr>
-      </w:pPr>
-    </w:p>
-    <w:p>
-      <w:pPr>
-        <w:rPr>
-          <w:rFonts w:asciiTheme="majorHAnsi" w:hAnsiTheme="majorHAnsi" w:cstheme="majorHAnsi"/>
-          <w:sz w:val="24"/>
-          <w:szCs w:val="24"/>
-        </w:rPr>
-      </w:pPr>
-    </w:p>
-    <w:p>
-      <w:pPr>
-        <w:pStyle w:val="Lijstalinea"/>
+        <w:pStyle w:val="ListParagraph"/>
         <w:numPr>
           <w:ilvl w:val="1"/>
           <w:numId w:val="10"/>
@@ -2958,28 +2648,12 @@
           <w:szCs w:val="24"/>
         </w:rPr>
       </w:pPr>
-      <w:proofErr w:type="spellStart"/>
       <w:r>
         <w:rPr>
           <w:b/>
           <w:bCs/>
         </w:rPr>
-        <w:t>Entity-Relationship</w:t>
-      </w:r>
-      <w:proofErr w:type="spellEnd"/>
-      <w:r>
-        <w:rPr>
-          <w:b/>
-          <w:bCs/>
-        </w:rPr>
-        <w:t xml:space="preserve"> Diagram</w:t>
-      </w:r>
-      <w:r>
-        <w:rPr>
-          <w:b/>
-          <w:bCs/>
-        </w:rPr>
-        <w:t>:</w:t>
+        <w:t>Entity-Relationship Diagram:</w:t>
       </w:r>
     </w:p>
     <w:p>
@@ -3043,116 +2717,16 @@
         </w:drawing>
       </w:r>
       <w:r>
-        <w:t>In ons project</w:t>
-      </w:r>
-      <w:r>
-        <w:t xml:space="preserve"> </w:t>
-      </w:r>
-      <w:r>
-        <w:t xml:space="preserve">hebben we een ERD ontworpen om de structuur van onze database te visualiseren en een efficiënt databaseschema te creëren. Dit </w:t>
-      </w:r>
-      <w:r>
-        <w:t>hielp ons</w:t>
-      </w:r>
-      <w:r>
-        <w:t xml:space="preserve"> bij het begrijpen van datarelaties, </w:t>
-      </w:r>
-      <w:r>
-        <w:t>en hielp bij het ontwikkelen. Je ziet duidelijk de tabellen zoals d</w:t>
-      </w:r>
-      <w:r>
-        <w:t xml:space="preserve">e "account" tabel </w:t>
-      </w:r>
-      <w:r>
-        <w:t>die</w:t>
-      </w:r>
-      <w:r>
-        <w:t xml:space="preserve"> kolommen zoals "username," "password," "</w:t>
-      </w:r>
-      <w:proofErr w:type="spellStart"/>
-      <w:r>
-        <w:t>role</w:t>
-      </w:r>
-      <w:proofErr w:type="spellEnd"/>
-      <w:r>
-        <w:t>," en "id."</w:t>
-      </w:r>
-      <w:r>
-        <w:t xml:space="preserve"> heeft,</w:t>
-      </w:r>
-      <w:r>
-        <w:t xml:space="preserve"> </w:t>
-      </w:r>
-      <w:r>
-        <w:t>d</w:t>
-      </w:r>
-      <w:r>
-        <w:t>e "profile" tabel omvat kolommen zoals "</w:t>
-      </w:r>
-      <w:proofErr w:type="spellStart"/>
-      <w:r>
-        <w:t>firstName</w:t>
-      </w:r>
-      <w:proofErr w:type="spellEnd"/>
-      <w:r>
-        <w:t>," "</w:t>
-      </w:r>
-      <w:proofErr w:type="spellStart"/>
-      <w:r>
-        <w:t>lastName</w:t>
-      </w:r>
-      <w:proofErr w:type="spellEnd"/>
-      <w:r>
-        <w:t>," "</w:t>
-      </w:r>
-      <w:proofErr w:type="spellStart"/>
-      <w:r>
-        <w:t>location</w:t>
-      </w:r>
-      <w:proofErr w:type="spellEnd"/>
-      <w:r>
-        <w:t>," "job," "</w:t>
-      </w:r>
-      <w:proofErr w:type="spellStart"/>
-      <w:r>
-        <w:t>education</w:t>
-      </w:r>
-      <w:proofErr w:type="spellEnd"/>
-      <w:r>
-        <w:t>," "</w:t>
-      </w:r>
-      <w:proofErr w:type="spellStart"/>
-      <w:r>
-        <w:t>visibility</w:t>
-      </w:r>
-      <w:proofErr w:type="spellEnd"/>
-      <w:r>
-        <w:t xml:space="preserve">," en "id." Dit overzicht helpt </w:t>
-      </w:r>
-      <w:r>
-        <w:t>ons</w:t>
-      </w:r>
-      <w:r>
-        <w:t xml:space="preserve"> bij het begrijpen van de onderlinge relaties tussen deze entiteiten en het </w:t>
-      </w:r>
-      <w:r>
-        <w:t>makkelijker maken van nieuwe tabellen</w:t>
-      </w:r>
-      <w:r>
-        <w:t>.</w:t>
-      </w:r>
-    </w:p>
-    <w:p/>
-    <w:p/>
-    <w:p/>
-    <w:p/>
-    <w:p/>
-    <w:p/>
-    <w:p/>
-    <w:p/>
-    <w:p>
-      <w:pPr>
-        <w:pStyle w:val="Lijstalinea"/>
+        <w:t xml:space="preserve">In ons project hebben we een ERD ontworpen om de structuur van onze database te visualiseren en een efficiënt databaseschema te creëren. Dit hielp ons bij het begrijpen van datarelaties, en hielp bij het ontwikkelen. Je ziet duidelijk de tabellen zoals de "account" tabel die kolommen zoals "username," "password," "role," en "id." heeft, de "profile" tabel omvat kolommen zoals </w:t>
+      </w:r>
+      <w:r>
+        <w:lastRenderedPageBreak/>
+        <w:t>"firstName," "lastName," "location," "job," "education," "visibility," en "id." Dit overzicht helpt ons bij het begrijpen van de onderlinge relaties tussen deze entiteiten en het makkelijker maken van nieuwe tabellen.</w:t>
+      </w:r>
+    </w:p>
+    <w:p>
+      <w:pPr>
+        <w:pStyle w:val="ListParagraph"/>
         <w:numPr>
           <w:ilvl w:val="1"/>
           <w:numId w:val="10"/>
@@ -3167,7 +2741,6 @@
           <w:b/>
           <w:bCs/>
         </w:rPr>
-        <w:lastRenderedPageBreak/>
         <w:t>Class Diagram:</w:t>
       </w:r>
     </w:p>
@@ -3235,42 +2808,18 @@
         <w:br/>
       </w:r>
       <w:r>
-        <w:t>Deze</w:t>
-      </w:r>
-      <w:r>
-        <w:t xml:space="preserve"> classdiagram is handig omdat het een overzicht biedt van de verschillende klassen (in ons geval, "Account" en "Profile"), hun attributen en de onderlinge relaties. Dit diagram helpt ons om de architectuur van ons systeem beter te begrijpen en de interacties tussen verschillende onderdelen te visualiseren.</w:t>
+        <w:t>Deze classdiagram is handig omdat het een overzicht biedt van de verschillende klassen (in ons geval, "Account" en "Profile"), hun attributen en de onderlinge relaties. Dit diagram helpt ons om de architectuur van ons systeem beter te begrijpen en de interacties tussen verschillende onderdelen te visualiseren.</w:t>
       </w:r>
     </w:p>
     <w:p>
       <w:r>
         <w:t xml:space="preserve">De acties binnen </w:t>
       </w:r>
-      <w:proofErr w:type="spellStart"/>
       <w:r>
         <w:t>H</w:t>
       </w:r>
       <w:r>
-        <w:t>irehub</w:t>
-      </w:r>
-      <w:proofErr w:type="spellEnd"/>
-      <w:r>
-        <w:t xml:space="preserve"> (zoals </w:t>
-      </w:r>
-      <w:proofErr w:type="spellStart"/>
-      <w:r>
-        <w:t>CreateAccount</w:t>
-      </w:r>
-      <w:proofErr w:type="spellEnd"/>
-      <w:r>
-        <w:t xml:space="preserve"> en </w:t>
-      </w:r>
-      <w:proofErr w:type="spellStart"/>
-      <w:r>
-        <w:t>UpdateProfile</w:t>
-      </w:r>
-      <w:proofErr w:type="spellEnd"/>
-      <w:r>
-        <w:t xml:space="preserve">) laten zien welke functionaliteiten ons systeem ondersteunt. Dit helpt niet alleen bij het begrijpen van de systeemfunctionaliteiten, maar </w:t>
+        <w:t xml:space="preserve">irehub (zoals CreateAccount en UpdateProfile) laten zien welke functionaliteiten ons systeem ondersteunt. Dit helpt niet alleen bij het begrijpen van de systeemfunctionaliteiten, maar </w:t>
       </w:r>
       <w:r>
         <w:t>zo kunnen we het ook gebruiken als een soort stappenplan</w:t>
@@ -3282,7 +2831,7 @@
     <w:p/>
     <w:p>
       <w:pPr>
-        <w:pStyle w:val="Lijstalinea"/>
+        <w:pStyle w:val="ListParagraph"/>
         <w:numPr>
           <w:ilvl w:val="1"/>
           <w:numId w:val="10"/>
@@ -3295,57 +2844,26 @@
       <w:r>
         <w:t xml:space="preserve"> </w:t>
       </w:r>
-      <w:proofErr w:type="spellStart"/>
       <w:r>
         <w:rPr>
           <w:b/>
           <w:bCs/>
         </w:rPr>
-        <w:t>Use</w:t>
-      </w:r>
-      <w:proofErr w:type="spellEnd"/>
-      <w:r>
-        <w:rPr>
-          <w:b/>
-          <w:bCs/>
-        </w:rPr>
-        <w:t xml:space="preserve"> Case-diagram:</w:t>
-      </w:r>
-    </w:p>
-    <w:p>
-      <w:r>
+        <w:t>Use Case-diagram:</w:t>
+      </w:r>
+    </w:p>
+    <w:p>
+      <w:r>
+        <w:lastRenderedPageBreak/>
         <w:t>W</w:t>
       </w:r>
       <w:r>
-        <w:t xml:space="preserve">e hebben deze </w:t>
-      </w:r>
-      <w:proofErr w:type="spellStart"/>
-      <w:r>
-        <w:t>Use</w:t>
-      </w:r>
-      <w:proofErr w:type="spellEnd"/>
-      <w:r>
-        <w:t xml:space="preserve"> cases gecreëerd om een soepelere registratie en login te </w:t>
-      </w:r>
-      <w:r>
-        <w:t>maken als we al van te voren weten hoe we het</w:t>
-      </w:r>
-      <w:r>
-        <w:t xml:space="preserve"> in onze Android-app voor sollicitanten</w:t>
-      </w:r>
-      <w:r>
-        <w:t xml:space="preserve"> willen neerzetten</w:t>
-      </w:r>
-      <w:r>
-        <w:t>. De focus ligt op efficiëntie en een gebruikersvriendelijke ervaring.</w:t>
-      </w:r>
-      <w:r>
-        <w:t xml:space="preserve"> </w:t>
-      </w:r>
-    </w:p>
-    <w:p>
-      <w:pPr>
-        <w:pStyle w:val="Bijschrift"/>
+        <w:t xml:space="preserve">e hebben deze Use cases gecreëerd om een soepelere registratie en login te maken als we al van te voren weten hoe we het in onze Android-app voor sollicitanten willen neerzetten. De focus ligt op efficiëntie en een gebruikersvriendelijke ervaring. </w:t>
+      </w:r>
+    </w:p>
+    <w:p>
+      <w:pPr>
+        <w:pStyle w:val="Caption"/>
       </w:pPr>
       <w:r>
         <w:rPr>
@@ -3507,24 +3025,14 @@
       <w:r>
         <w:t xml:space="preserve">Figuur </w:t>
       </w:r>
-      <w:r>
-        <w:fldChar w:fldCharType="begin"/>
-      </w:r>
-      <w:r>
-        <w:instrText xml:space="preserve"> SEQ Figuur \* ARABIC </w:instrText>
-      </w:r>
-      <w:r>
-        <w:fldChar w:fldCharType="separate"/>
-      </w:r>
-      <w:r>
-        <w:rPr>
-          <w:noProof/>
-        </w:rPr>
-        <w:t>1</w:t>
-      </w:r>
-      <w:r>
-        <w:fldChar w:fldCharType="end"/>
-      </w:r>
+      <w:fldSimple w:instr=" SEQ Figuur \* ARABIC ">
+        <w:r>
+          <w:rPr>
+            <w:noProof/>
+          </w:rPr>
+          <w:t>1</w:t>
+        </w:r>
+      </w:fldSimple>
       <w:r>
         <w:t xml:space="preserve"> </w:t>
       </w:r>
@@ -3534,33 +3042,23 @@
     </w:p>
     <w:p>
       <w:pPr>
-        <w:pStyle w:val="Bijschrift"/>
+        <w:pStyle w:val="Caption"/>
       </w:pPr>
       <w:r>
         <w:t xml:space="preserve">Figuur </w:t>
       </w:r>
-      <w:r>
-        <w:fldChar w:fldCharType="begin"/>
-      </w:r>
-      <w:r>
-        <w:instrText xml:space="preserve"> SEQ Figuur \* ARABIC </w:instrText>
-      </w:r>
-      <w:r>
-        <w:fldChar w:fldCharType="separate"/>
-      </w:r>
-      <w:r>
-        <w:rPr>
-          <w:noProof/>
-        </w:rPr>
-        <w:t>2</w:t>
-      </w:r>
-      <w:r>
-        <w:fldChar w:fldCharType="end"/>
-      </w:r>
-    </w:p>
-    <w:p>
-      <w:pPr>
-        <w:pStyle w:val="Kop2"/>
+      <w:fldSimple w:instr=" SEQ Figuur \* ARABIC ">
+        <w:r>
+          <w:rPr>
+            <w:noProof/>
+          </w:rPr>
+          <w:t>2</w:t>
+        </w:r>
+      </w:fldSimple>
+    </w:p>
+    <w:p>
+      <w:pPr>
+        <w:pStyle w:val="Heading2"/>
         <w:rPr>
           <w:b/>
           <w:bCs/>
@@ -3601,7 +3099,7 @@
     <w:p/>
     <w:p>
       <w:pPr>
-        <w:pStyle w:val="Kop2"/>
+        <w:pStyle w:val="Heading2"/>
       </w:pPr>
       <w:bookmarkStart w:id="22" w:name="_Toc145419468"/>
       <w:r>
@@ -3611,14 +3109,410 @@
     </w:p>
     <w:p>
       <w:r>
-        <w:t>;</w:t>
+        <w:br/>
+        <w:t>De applicatie bestaat uit verschillende elementen, hieronder beschrijven we er een paar:</w:t>
       </w:r>
     </w:p>
     <w:p/>
     <w:p/>
-    <w:p>
-      <w:pPr>
-        <w:pStyle w:val="Kop2"/>
+    <w:p/>
+    <w:p/>
+    <w:p/>
+    <w:p>
+      <w:r>
+        <w:rPr>
+          <w:noProof/>
+        </w:rPr>
+        <w:lastRenderedPageBreak/>
+        <w:drawing>
+          <wp:inline distT="0" distB="0" distL="0" distR="0" wp14:anchorId="7160B420" wp14:editId="0D24624A">
+            <wp:extent cx="3253839" cy="6869706"/>
+            <wp:effectExtent l="0" t="0" r="3810" b="7620"/>
+            <wp:docPr id="756964905" name="Picture 1"/>
+            <wp:cNvGraphicFramePr>
+              <a:graphicFrameLocks xmlns:a="http://schemas.openxmlformats.org/drawingml/2006/main" noChangeAspect="1"/>
+            </wp:cNvGraphicFramePr>
+            <a:graphic xmlns:a="http://schemas.openxmlformats.org/drawingml/2006/main">
+              <a:graphicData uri="http://schemas.openxmlformats.org/drawingml/2006/picture">
+                <pic:pic xmlns:pic="http://schemas.openxmlformats.org/drawingml/2006/picture">
+                  <pic:nvPicPr>
+                    <pic:cNvPr id="0" name="Picture 1"/>
+                    <pic:cNvPicPr>
+                      <a:picLocks noChangeAspect="1" noChangeArrowheads="1"/>
+                    </pic:cNvPicPr>
+                  </pic:nvPicPr>
+                  <pic:blipFill>
+                    <a:blip r:embed="rId13">
+                      <a:extLst>
+                        <a:ext uri="{28A0092B-C50C-407E-A947-70E740481C1C}">
+                          <a14:useLocalDpi xmlns:a14="http://schemas.microsoft.com/office/drawing/2010/main" val="0"/>
+                        </a:ext>
+                      </a:extLst>
+                    </a:blip>
+                    <a:srcRect/>
+                    <a:stretch>
+                      <a:fillRect/>
+                    </a:stretch>
+                  </pic:blipFill>
+                  <pic:spPr bwMode="auto">
+                    <a:xfrm>
+                      <a:off x="0" y="0"/>
+                      <a:ext cx="3256723" cy="6875795"/>
+                    </a:xfrm>
+                    <a:prstGeom prst="rect">
+                      <a:avLst/>
+                    </a:prstGeom>
+                    <a:noFill/>
+                    <a:ln>
+                      <a:noFill/>
+                    </a:ln>
+                  </pic:spPr>
+                </pic:pic>
+              </a:graphicData>
+            </a:graphic>
+          </wp:inline>
+        </w:drawing>
+      </w:r>
+    </w:p>
+    <w:p/>
+    <w:p>
+      <w:r>
+        <w:t>Dit is de landing page, vanaf hier kan een gebruiker drie stappen ondernemen.</w:t>
+      </w:r>
+      <w:r>
+        <w:br/>
+        <w:t>Er kan een account aangemaakt worden, waarmee ingelogt kan worden. Er kan ingelogt worden met een bestaand account en de applicatie kan gebruikt worden zonder in te loggen.</w:t>
+      </w:r>
+    </w:p>
+    <w:p/>
+    <w:p>
+      <w:r>
+        <w:rPr>
+          <w:noProof/>
+        </w:rPr>
+        <w:lastRenderedPageBreak/>
+        <w:drawing>
+          <wp:inline distT="0" distB="0" distL="0" distR="0" wp14:anchorId="0E9E9A3C" wp14:editId="758FA00D">
+            <wp:extent cx="3218213" cy="6787328"/>
+            <wp:effectExtent l="0" t="0" r="1270" b="0"/>
+            <wp:docPr id="389720744" name="Picture 3"/>
+            <wp:cNvGraphicFramePr>
+              <a:graphicFrameLocks xmlns:a="http://schemas.openxmlformats.org/drawingml/2006/main" noChangeAspect="1"/>
+            </wp:cNvGraphicFramePr>
+            <a:graphic xmlns:a="http://schemas.openxmlformats.org/drawingml/2006/main">
+              <a:graphicData uri="http://schemas.openxmlformats.org/drawingml/2006/picture">
+                <pic:pic xmlns:pic="http://schemas.openxmlformats.org/drawingml/2006/picture">
+                  <pic:nvPicPr>
+                    <pic:cNvPr id="0" name="Picture 5"/>
+                    <pic:cNvPicPr>
+                      <a:picLocks noChangeAspect="1" noChangeArrowheads="1"/>
+                    </pic:cNvPicPr>
+                  </pic:nvPicPr>
+                  <pic:blipFill>
+                    <a:blip r:embed="rId14">
+                      <a:extLst>
+                        <a:ext uri="{28A0092B-C50C-407E-A947-70E740481C1C}">
+                          <a14:useLocalDpi xmlns:a14="http://schemas.microsoft.com/office/drawing/2010/main" val="0"/>
+                        </a:ext>
+                      </a:extLst>
+                    </a:blip>
+                    <a:srcRect/>
+                    <a:stretch>
+                      <a:fillRect/>
+                    </a:stretch>
+                  </pic:blipFill>
+                  <pic:spPr bwMode="auto">
+                    <a:xfrm>
+                      <a:off x="0" y="0"/>
+                      <a:ext cx="3225303" cy="6802282"/>
+                    </a:xfrm>
+                    <a:prstGeom prst="rect">
+                      <a:avLst/>
+                    </a:prstGeom>
+                    <a:noFill/>
+                    <a:ln>
+                      <a:noFill/>
+                    </a:ln>
+                  </pic:spPr>
+                </pic:pic>
+              </a:graphicData>
+            </a:graphic>
+          </wp:inline>
+        </w:drawing>
+      </w:r>
+    </w:p>
+    <w:p>
+      <w:r>
+        <w:br/>
+        <w:t>Het inlog portaal, waarbij ook naar registreren genavigeerd kan worden. Ook krijg de gebruiker weer een keuze om als gast verder te gaan.</w:t>
+      </w:r>
+    </w:p>
+    <w:p/>
+    <w:p>
+      <w:r>
+        <w:rPr>
+          <w:noProof/>
+        </w:rPr>
+        <w:lastRenderedPageBreak/>
+        <w:drawing>
+          <wp:inline distT="0" distB="0" distL="0" distR="0" wp14:anchorId="7F2E597C" wp14:editId="302BD964">
+            <wp:extent cx="3123210" cy="6586963"/>
+            <wp:effectExtent l="0" t="0" r="1270" b="4445"/>
+            <wp:docPr id="23103045" name="Picture 2"/>
+            <wp:cNvGraphicFramePr>
+              <a:graphicFrameLocks xmlns:a="http://schemas.openxmlformats.org/drawingml/2006/main" noChangeAspect="1"/>
+            </wp:cNvGraphicFramePr>
+            <a:graphic xmlns:a="http://schemas.openxmlformats.org/drawingml/2006/main">
+              <a:graphicData uri="http://schemas.openxmlformats.org/drawingml/2006/picture">
+                <pic:pic xmlns:pic="http://schemas.openxmlformats.org/drawingml/2006/picture">
+                  <pic:nvPicPr>
+                    <pic:cNvPr id="0" name="Picture 3"/>
+                    <pic:cNvPicPr>
+                      <a:picLocks noChangeAspect="1" noChangeArrowheads="1"/>
+                    </pic:cNvPicPr>
+                  </pic:nvPicPr>
+                  <pic:blipFill>
+                    <a:blip r:embed="rId15">
+                      <a:extLst>
+                        <a:ext uri="{28A0092B-C50C-407E-A947-70E740481C1C}">
+                          <a14:useLocalDpi xmlns:a14="http://schemas.microsoft.com/office/drawing/2010/main" val="0"/>
+                        </a:ext>
+                      </a:extLst>
+                    </a:blip>
+                    <a:srcRect/>
+                    <a:stretch>
+                      <a:fillRect/>
+                    </a:stretch>
+                  </pic:blipFill>
+                  <pic:spPr bwMode="auto">
+                    <a:xfrm>
+                      <a:off x="0" y="0"/>
+                      <a:ext cx="3125838" cy="6592506"/>
+                    </a:xfrm>
+                    <a:prstGeom prst="rect">
+                      <a:avLst/>
+                    </a:prstGeom>
+                    <a:noFill/>
+                    <a:ln>
+                      <a:noFill/>
+                    </a:ln>
+                  </pic:spPr>
+                </pic:pic>
+              </a:graphicData>
+            </a:graphic>
+          </wp:inline>
+        </w:drawing>
+      </w:r>
+    </w:p>
+    <w:p/>
+    <w:p>
+      <w:r>
+        <w:t>Een overzicht van alle sollicitanten vanuit een gast perspectief. De gast heeft ook de optie om een account te registreren. Gebruikers met een profiel hebben de keuze om het profiel te verbergen voor niet geregistreerde accounts. Dit ter verbetering van de privacy.</w:t>
+      </w:r>
+    </w:p>
+    <w:p/>
+    <w:p>
+      <w:r>
+        <w:rPr>
+          <w:noProof/>
+        </w:rPr>
+        <w:lastRenderedPageBreak/>
+        <w:drawing>
+          <wp:inline distT="0" distB="0" distL="0" distR="0" wp14:anchorId="671E7517" wp14:editId="167EDBE2">
+            <wp:extent cx="3046202" cy="6424550"/>
+            <wp:effectExtent l="0" t="0" r="1905" b="0"/>
+            <wp:docPr id="1010838694" name="Picture 6"/>
+            <wp:cNvGraphicFramePr>
+              <a:graphicFrameLocks xmlns:a="http://schemas.openxmlformats.org/drawingml/2006/main" noChangeAspect="1"/>
+            </wp:cNvGraphicFramePr>
+            <a:graphic xmlns:a="http://schemas.openxmlformats.org/drawingml/2006/main">
+              <a:graphicData uri="http://schemas.openxmlformats.org/drawingml/2006/picture">
+                <pic:pic xmlns:pic="http://schemas.openxmlformats.org/drawingml/2006/picture">
+                  <pic:nvPicPr>
+                    <pic:cNvPr id="0" name="Picture 11"/>
+                    <pic:cNvPicPr>
+                      <a:picLocks noChangeAspect="1" noChangeArrowheads="1"/>
+                    </pic:cNvPicPr>
+                  </pic:nvPicPr>
+                  <pic:blipFill>
+                    <a:blip r:embed="rId16">
+                      <a:extLst>
+                        <a:ext uri="{28A0092B-C50C-407E-A947-70E740481C1C}">
+                          <a14:useLocalDpi xmlns:a14="http://schemas.microsoft.com/office/drawing/2010/main" val="0"/>
+                        </a:ext>
+                      </a:extLst>
+                    </a:blip>
+                    <a:srcRect/>
+                    <a:stretch>
+                      <a:fillRect/>
+                    </a:stretch>
+                  </pic:blipFill>
+                  <pic:spPr bwMode="auto">
+                    <a:xfrm>
+                      <a:off x="0" y="0"/>
+                      <a:ext cx="3048380" cy="6429144"/>
+                    </a:xfrm>
+                    <a:prstGeom prst="rect">
+                      <a:avLst/>
+                    </a:prstGeom>
+                    <a:noFill/>
+                    <a:ln>
+                      <a:noFill/>
+                    </a:ln>
+                  </pic:spPr>
+                </pic:pic>
+              </a:graphicData>
+            </a:graphic>
+          </wp:inline>
+        </w:drawing>
+      </w:r>
+    </w:p>
+    <w:p/>
+    <w:p>
+      <w:r>
+        <w:t xml:space="preserve">Een overzicht van alle sollicitanten vanuit een </w:t>
+      </w:r>
+      <w:r>
+        <w:t>recruiter of admin</w:t>
+      </w:r>
+      <w:r>
+        <w:t xml:space="preserve"> perspectief.</w:t>
+      </w:r>
+      <w:r>
+        <w:t xml:space="preserve"> Recruiters en admins zien ook verborgen profielen.</w:t>
+      </w:r>
+      <w:r>
+        <w:br/>
+      </w:r>
+      <w:r>
+        <w:lastRenderedPageBreak/>
+        <w:br/>
+      </w:r>
+      <w:r>
+        <w:rPr>
+          <w:noProof/>
+        </w:rPr>
+        <w:drawing>
+          <wp:inline distT="0" distB="0" distL="0" distR="0" wp14:anchorId="7BE61A8C" wp14:editId="45956D5D">
+            <wp:extent cx="3301340" cy="6962645"/>
+            <wp:effectExtent l="0" t="0" r="0" b="0"/>
+            <wp:docPr id="349110959" name="Picture 4"/>
+            <wp:cNvGraphicFramePr>
+              <a:graphicFrameLocks xmlns:a="http://schemas.openxmlformats.org/drawingml/2006/main" noChangeAspect="1"/>
+            </wp:cNvGraphicFramePr>
+            <a:graphic xmlns:a="http://schemas.openxmlformats.org/drawingml/2006/main">
+              <a:graphicData uri="http://schemas.openxmlformats.org/drawingml/2006/picture">
+                <pic:pic xmlns:pic="http://schemas.openxmlformats.org/drawingml/2006/picture">
+                  <pic:nvPicPr>
+                    <pic:cNvPr id="0" name="Picture 7"/>
+                    <pic:cNvPicPr>
+                      <a:picLocks noChangeAspect="1" noChangeArrowheads="1"/>
+                    </pic:cNvPicPr>
+                  </pic:nvPicPr>
+                  <pic:blipFill>
+                    <a:blip r:embed="rId17">
+                      <a:extLst>
+                        <a:ext uri="{28A0092B-C50C-407E-A947-70E740481C1C}">
+                          <a14:useLocalDpi xmlns:a14="http://schemas.microsoft.com/office/drawing/2010/main" val="0"/>
+                        </a:ext>
+                      </a:extLst>
+                    </a:blip>
+                    <a:srcRect/>
+                    <a:stretch>
+                      <a:fillRect/>
+                    </a:stretch>
+                  </pic:blipFill>
+                  <pic:spPr bwMode="auto">
+                    <a:xfrm>
+                      <a:off x="0" y="0"/>
+                      <a:ext cx="3304819" cy="6969982"/>
+                    </a:xfrm>
+                    <a:prstGeom prst="rect">
+                      <a:avLst/>
+                    </a:prstGeom>
+                    <a:noFill/>
+                    <a:ln>
+                      <a:noFill/>
+                    </a:ln>
+                  </pic:spPr>
+                </pic:pic>
+              </a:graphicData>
+            </a:graphic>
+          </wp:inline>
+        </w:drawing>
+      </w:r>
+    </w:p>
+    <w:p>
+      <w:r>
+        <w:t>Een deel van het Admin Dashboard, dit Dashboard is ook in een beperkte vorm terug te zien voor Recruiters.</w:t>
+      </w:r>
+    </w:p>
+    <w:p/>
+    <w:p>
+      <w:r>
+        <w:rPr>
+          <w:noProof/>
+        </w:rPr>
+        <w:lastRenderedPageBreak/>
+        <w:drawing>
+          <wp:inline distT="0" distB="0" distL="0" distR="0" wp14:anchorId="19929AA5" wp14:editId="2843711A">
+            <wp:extent cx="3265714" cy="6887509"/>
+            <wp:effectExtent l="0" t="0" r="0" b="0"/>
+            <wp:docPr id="1529311224" name="Picture 5"/>
+            <wp:cNvGraphicFramePr>
+              <a:graphicFrameLocks xmlns:a="http://schemas.openxmlformats.org/drawingml/2006/main" noChangeAspect="1"/>
+            </wp:cNvGraphicFramePr>
+            <a:graphic xmlns:a="http://schemas.openxmlformats.org/drawingml/2006/main">
+              <a:graphicData uri="http://schemas.openxmlformats.org/drawingml/2006/picture">
+                <pic:pic xmlns:pic="http://schemas.openxmlformats.org/drawingml/2006/picture">
+                  <pic:nvPicPr>
+                    <pic:cNvPr id="0" name="Picture 9"/>
+                    <pic:cNvPicPr>
+                      <a:picLocks noChangeAspect="1" noChangeArrowheads="1"/>
+                    </pic:cNvPicPr>
+                  </pic:nvPicPr>
+                  <pic:blipFill>
+                    <a:blip r:embed="rId18">
+                      <a:extLst>
+                        <a:ext uri="{28A0092B-C50C-407E-A947-70E740481C1C}">
+                          <a14:useLocalDpi xmlns:a14="http://schemas.microsoft.com/office/drawing/2010/main" val="0"/>
+                        </a:ext>
+                      </a:extLst>
+                    </a:blip>
+                    <a:srcRect/>
+                    <a:stretch>
+                      <a:fillRect/>
+                    </a:stretch>
+                  </pic:blipFill>
+                  <pic:spPr bwMode="auto">
+                    <a:xfrm>
+                      <a:off x="0" y="0"/>
+                      <a:ext cx="3271732" cy="6900201"/>
+                    </a:xfrm>
+                    <a:prstGeom prst="rect">
+                      <a:avLst/>
+                    </a:prstGeom>
+                    <a:noFill/>
+                    <a:ln>
+                      <a:noFill/>
+                    </a:ln>
+                  </pic:spPr>
+                </pic:pic>
+              </a:graphicData>
+            </a:graphic>
+          </wp:inline>
+        </w:drawing>
+      </w:r>
+    </w:p>
+    <w:p>
+      <w:r>
+        <w:br/>
+        <w:t>Het wijzigen van een profiel en account door een admin, waarbij ook een account rol toegewezen kan worden. Hierdoor kan een admin andere accounts van meer rechten voorzien.</w:t>
+      </w:r>
+    </w:p>
+    <w:p>
+      <w:pPr>
+        <w:pStyle w:val="Heading2"/>
       </w:pPr>
       <w:bookmarkStart w:id="23" w:name="_Toc145419469"/>
       <w:r>
@@ -3628,11 +3522,14 @@
     </w:p>
     <w:p>
       <w:r>
-        <w:t>10 november</w:t>
+        <w:t>10 novembe</w:t>
+      </w:r>
+      <w:r>
+        <w:t>r</w:t>
       </w:r>
     </w:p>
     <w:sectPr>
-      <w:footerReference w:type="default" r:id="rId13"/>
+      <w:footerReference w:type="default" r:id="rId19"/>
       <w:pgSz w:w="11906" w:h="16838"/>
       <w:pgMar w:top="1417" w:right="1417" w:bottom="1417" w:left="1417" w:header="708" w:footer="708" w:gutter="0"/>
       <w:cols w:space="708"/>
@@ -3680,7 +3577,7 @@
     <w:sdtContent>
       <w:p>
         <w:pPr>
-          <w:pStyle w:val="Voettekst"/>
+          <w:pStyle w:val="Footer"/>
         </w:pPr>
         <w:r>
           <w:rPr>
@@ -5799,7 +5696,7 @@
     <w:lsdException w:name="Unresolved Mention" w:semiHidden="1" w:unhideWhenUsed="1"/>
     <w:lsdException w:name="Smart Link" w:semiHidden="1" w:unhideWhenUsed="1"/>
   </w:latentStyles>
-  <w:style w:type="paragraph" w:default="1" w:styleId="Standaard">
+  <w:style w:type="paragraph" w:default="1" w:styleId="Normal">
     <w:name w:val="Normal"/>
     <w:qFormat/>
     <w:rsid w:val="00D161FA"/>
@@ -5808,10 +5705,10 @@
       <w14:ligatures w14:val="none"/>
     </w:rPr>
   </w:style>
-  <w:style w:type="paragraph" w:styleId="Kop1">
+  <w:style w:type="paragraph" w:styleId="Heading1">
     <w:name w:val="heading 1"/>
-    <w:basedOn w:val="Standaard"/>
-    <w:link w:val="Kop1Char"/>
+    <w:basedOn w:val="Normal"/>
+    <w:link w:val="Heading1Char"/>
     <w:uiPriority w:val="9"/>
     <w:qFormat/>
     <w:rsid w:val="00D161FA"/>
@@ -5829,11 +5726,11 @@
       <w:lang w:eastAsia="nl-NL"/>
     </w:rPr>
   </w:style>
-  <w:style w:type="paragraph" w:styleId="Kop2">
+  <w:style w:type="paragraph" w:styleId="Heading2">
     <w:name w:val="heading 2"/>
-    <w:basedOn w:val="Standaard"/>
-    <w:next w:val="Standaard"/>
-    <w:link w:val="Kop2Char"/>
+    <w:basedOn w:val="Normal"/>
+    <w:next w:val="Normal"/>
+    <w:link w:val="Heading2Char"/>
     <w:uiPriority w:val="9"/>
     <w:unhideWhenUsed/>
     <w:qFormat/>
@@ -5851,11 +5748,11 @@
       <w:szCs w:val="26"/>
     </w:rPr>
   </w:style>
-  <w:style w:type="paragraph" w:styleId="Kop3">
+  <w:style w:type="paragraph" w:styleId="Heading3">
     <w:name w:val="heading 3"/>
-    <w:basedOn w:val="Standaard"/>
-    <w:next w:val="Standaard"/>
-    <w:link w:val="Kop3Char"/>
+    <w:basedOn w:val="Normal"/>
+    <w:next w:val="Normal"/>
+    <w:link w:val="Heading3Char"/>
     <w:uiPriority w:val="9"/>
     <w:unhideWhenUsed/>
     <w:qFormat/>
@@ -5873,11 +5770,11 @@
       <w:szCs w:val="24"/>
     </w:rPr>
   </w:style>
-  <w:style w:type="paragraph" w:styleId="Kop4">
+  <w:style w:type="paragraph" w:styleId="Heading4">
     <w:name w:val="heading 4"/>
-    <w:basedOn w:val="Standaard"/>
-    <w:next w:val="Standaard"/>
-    <w:link w:val="Kop4Char"/>
+    <w:basedOn w:val="Normal"/>
+    <w:next w:val="Normal"/>
+    <w:link w:val="Heading4Char"/>
     <w:uiPriority w:val="9"/>
     <w:unhideWhenUsed/>
     <w:qFormat/>
@@ -5895,12 +5792,13 @@
       <w:color w:val="2F5496" w:themeColor="accent1" w:themeShade="BF"/>
     </w:rPr>
   </w:style>
-  <w:style w:type="character" w:default="1" w:styleId="Standaardalinea-lettertype">
+  <w:style w:type="character" w:default="1" w:styleId="DefaultParagraphFont">
     <w:name w:val="Default Paragraph Font"/>
     <w:uiPriority w:val="1"/>
+    <w:semiHidden/>
     <w:unhideWhenUsed/>
   </w:style>
-  <w:style w:type="table" w:default="1" w:styleId="Standaardtabel">
+  <w:style w:type="table" w:default="1" w:styleId="TableNormal">
     <w:name w:val="Normal Table"/>
     <w:uiPriority w:val="99"/>
     <w:semiHidden/>
@@ -5915,17 +5813,17 @@
       </w:tblCellMar>
     </w:tblPr>
   </w:style>
-  <w:style w:type="numbering" w:default="1" w:styleId="Geenlijst">
+  <w:style w:type="numbering" w:default="1" w:styleId="NoList">
     <w:name w:val="No List"/>
     <w:uiPriority w:val="99"/>
     <w:semiHidden/>
     <w:unhideWhenUsed/>
   </w:style>
-  <w:style w:type="paragraph" w:styleId="Titel">
+  <w:style w:type="paragraph" w:styleId="Title">
     <w:name w:val="Title"/>
-    <w:basedOn w:val="Standaard"/>
-    <w:next w:val="Standaard"/>
-    <w:link w:val="TitelChar"/>
+    <w:basedOn w:val="Normal"/>
+    <w:next w:val="Normal"/>
+    <w:link w:val="TitleChar"/>
     <w:uiPriority w:val="10"/>
     <w:qFormat/>
     <w:rsid w:val="00D161FA"/>
@@ -5941,10 +5839,10 @@
       <w:szCs w:val="56"/>
     </w:rPr>
   </w:style>
-  <w:style w:type="character" w:customStyle="1" w:styleId="TitelChar">
-    <w:name w:val="Titel Char"/>
-    <w:basedOn w:val="Standaardalinea-lettertype"/>
-    <w:link w:val="Titel"/>
+  <w:style w:type="character" w:customStyle="1" w:styleId="TitleChar">
+    <w:name w:val="Title Char"/>
+    <w:basedOn w:val="DefaultParagraphFont"/>
+    <w:link w:val="Title"/>
     <w:uiPriority w:val="10"/>
     <w:rsid w:val="00D161FA"/>
     <w:rPr>
@@ -5955,9 +5853,9 @@
       <w:szCs w:val="56"/>
     </w:rPr>
   </w:style>
-  <w:style w:type="paragraph" w:styleId="Normaalweb">
+  <w:style w:type="paragraph" w:styleId="NormalWeb">
     <w:name w:val="Normal (Web)"/>
-    <w:basedOn w:val="Standaard"/>
+    <w:basedOn w:val="Normal"/>
     <w:uiPriority w:val="99"/>
     <w:unhideWhenUsed/>
     <w:rsid w:val="00D161FA"/>
@@ -5971,10 +5869,10 @@
       <w:lang w:eastAsia="nl-NL"/>
     </w:rPr>
   </w:style>
-  <w:style w:type="character" w:customStyle="1" w:styleId="Kop1Char">
-    <w:name w:val="Kop 1 Char"/>
-    <w:basedOn w:val="Standaardalinea-lettertype"/>
-    <w:link w:val="Kop1"/>
+  <w:style w:type="character" w:customStyle="1" w:styleId="Heading1Char">
+    <w:name w:val="Heading 1 Char"/>
+    <w:basedOn w:val="DefaultParagraphFont"/>
+    <w:link w:val="Heading1"/>
     <w:uiPriority w:val="9"/>
     <w:rsid w:val="00D161FA"/>
     <w:rPr>
@@ -5990,13 +5888,13 @@
   </w:style>
   <w:style w:type="character" w:customStyle="1" w:styleId="attributevalue">
     <w:name w:val="attributevalue"/>
-    <w:basedOn w:val="Standaardalinea-lettertype"/>
+    <w:basedOn w:val="DefaultParagraphFont"/>
     <w:rsid w:val="00D161FA"/>
   </w:style>
-  <w:style w:type="paragraph" w:styleId="Kopvaninhoudsopgave">
+  <w:style w:type="paragraph" w:styleId="TOCHeading">
     <w:name w:val="TOC Heading"/>
-    <w:basedOn w:val="Kop1"/>
-    <w:next w:val="Standaard"/>
+    <w:basedOn w:val="Heading1"/>
+    <w:next w:val="Normal"/>
     <w:uiPriority w:val="39"/>
     <w:unhideWhenUsed/>
     <w:qFormat/>
@@ -6017,10 +5915,10 @@
       <w:szCs w:val="32"/>
     </w:rPr>
   </w:style>
-  <w:style w:type="paragraph" w:styleId="Inhopg1">
+  <w:style w:type="paragraph" w:styleId="TOC1">
     <w:name w:val="toc 1"/>
-    <w:basedOn w:val="Standaard"/>
-    <w:next w:val="Standaard"/>
+    <w:basedOn w:val="Normal"/>
+    <w:next w:val="Normal"/>
     <w:autoRedefine/>
     <w:uiPriority w:val="39"/>
     <w:unhideWhenUsed/>
@@ -6031,7 +5929,7 @@
   </w:style>
   <w:style w:type="character" w:styleId="Hyperlink">
     <w:name w:val="Hyperlink"/>
-    <w:basedOn w:val="Standaardalinea-lettertype"/>
+    <w:basedOn w:val="DefaultParagraphFont"/>
     <w:uiPriority w:val="99"/>
     <w:unhideWhenUsed/>
     <w:rsid w:val="00D161FA"/>
@@ -6040,10 +5938,10 @@
       <w:u w:val="single"/>
     </w:rPr>
   </w:style>
-  <w:style w:type="character" w:customStyle="1" w:styleId="Kop2Char">
-    <w:name w:val="Kop 2 Char"/>
-    <w:basedOn w:val="Standaardalinea-lettertype"/>
-    <w:link w:val="Kop2"/>
+  <w:style w:type="character" w:customStyle="1" w:styleId="Heading2Char">
+    <w:name w:val="Heading 2 Char"/>
+    <w:basedOn w:val="DefaultParagraphFont"/>
+    <w:link w:val="Heading2"/>
     <w:uiPriority w:val="9"/>
     <w:rsid w:val="00D161FA"/>
     <w:rPr>
@@ -6055,10 +5953,10 @@
       <w14:ligatures w14:val="none"/>
     </w:rPr>
   </w:style>
-  <w:style w:type="character" w:customStyle="1" w:styleId="Kop3Char">
-    <w:name w:val="Kop 3 Char"/>
-    <w:basedOn w:val="Standaardalinea-lettertype"/>
-    <w:link w:val="Kop3"/>
+  <w:style w:type="character" w:customStyle="1" w:styleId="Heading3Char">
+    <w:name w:val="Heading 3 Char"/>
+    <w:basedOn w:val="DefaultParagraphFont"/>
+    <w:link w:val="Heading3"/>
     <w:uiPriority w:val="9"/>
     <w:rsid w:val="00D161FA"/>
     <w:rPr>
@@ -6070,10 +5968,10 @@
       <w14:ligatures w14:val="none"/>
     </w:rPr>
   </w:style>
-  <w:style w:type="character" w:customStyle="1" w:styleId="Kop4Char">
-    <w:name w:val="Kop 4 Char"/>
-    <w:basedOn w:val="Standaardalinea-lettertype"/>
-    <w:link w:val="Kop4"/>
+  <w:style w:type="character" w:customStyle="1" w:styleId="Heading4Char">
+    <w:name w:val="Heading 4 Char"/>
+    <w:basedOn w:val="DefaultParagraphFont"/>
+    <w:link w:val="Heading4"/>
     <w:uiPriority w:val="9"/>
     <w:rsid w:val="00D161FA"/>
     <w:rPr>
@@ -6085,10 +5983,10 @@
       <w14:ligatures w14:val="none"/>
     </w:rPr>
   </w:style>
-  <w:style w:type="paragraph" w:styleId="Inhopg2">
+  <w:style w:type="paragraph" w:styleId="TOC2">
     <w:name w:val="toc 2"/>
-    <w:basedOn w:val="Standaard"/>
-    <w:next w:val="Standaard"/>
+    <w:basedOn w:val="Normal"/>
+    <w:next w:val="Normal"/>
     <w:autoRedefine/>
     <w:uiPriority w:val="39"/>
     <w:unhideWhenUsed/>
@@ -6098,10 +5996,10 @@
       <w:ind w:left="220"/>
     </w:pPr>
   </w:style>
-  <w:style w:type="paragraph" w:styleId="Inhopg3">
+  <w:style w:type="paragraph" w:styleId="TOC3">
     <w:name w:val="toc 3"/>
-    <w:basedOn w:val="Standaard"/>
-    <w:next w:val="Standaard"/>
+    <w:basedOn w:val="Normal"/>
+    <w:next w:val="Normal"/>
     <w:autoRedefine/>
     <w:uiPriority w:val="39"/>
     <w:unhideWhenUsed/>
@@ -6111,9 +6009,9 @@
       <w:ind w:left="440"/>
     </w:pPr>
   </w:style>
-  <w:style w:type="paragraph" w:styleId="Lijstalinea">
+  <w:style w:type="paragraph" w:styleId="ListParagraph">
     <w:name w:val="List Paragraph"/>
-    <w:basedOn w:val="Standaard"/>
+    <w:basedOn w:val="Normal"/>
     <w:uiPriority w:val="34"/>
     <w:qFormat/>
     <w:rsid w:val="00A14B6A"/>
@@ -6122,10 +6020,10 @@
       <w:contextualSpacing/>
     </w:pPr>
   </w:style>
-  <w:style w:type="paragraph" w:styleId="Koptekst">
+  <w:style w:type="paragraph" w:styleId="Header">
     <w:name w:val="header"/>
-    <w:basedOn w:val="Standaard"/>
-    <w:link w:val="KoptekstChar"/>
+    <w:basedOn w:val="Normal"/>
+    <w:link w:val="HeaderChar"/>
     <w:uiPriority w:val="99"/>
     <w:unhideWhenUsed/>
     <w:rsid w:val="002A3BA4"/>
@@ -6137,10 +6035,10 @@
       <w:spacing w:after="0" w:line="240" w:lineRule="auto"/>
     </w:pPr>
   </w:style>
-  <w:style w:type="character" w:customStyle="1" w:styleId="KoptekstChar">
-    <w:name w:val="Koptekst Char"/>
-    <w:basedOn w:val="Standaardalinea-lettertype"/>
-    <w:link w:val="Koptekst"/>
+  <w:style w:type="character" w:customStyle="1" w:styleId="HeaderChar">
+    <w:name w:val="Header Char"/>
+    <w:basedOn w:val="DefaultParagraphFont"/>
+    <w:link w:val="Header"/>
     <w:uiPriority w:val="99"/>
     <w:rsid w:val="002A3BA4"/>
     <w:rPr>
@@ -6148,10 +6046,10 @@
       <w14:ligatures w14:val="none"/>
     </w:rPr>
   </w:style>
-  <w:style w:type="paragraph" w:styleId="Voettekst">
+  <w:style w:type="paragraph" w:styleId="Footer">
     <w:name w:val="footer"/>
-    <w:basedOn w:val="Standaard"/>
-    <w:link w:val="VoettekstChar"/>
+    <w:basedOn w:val="Normal"/>
+    <w:link w:val="FooterChar"/>
     <w:uiPriority w:val="99"/>
     <w:unhideWhenUsed/>
     <w:rsid w:val="002A3BA4"/>
@@ -6163,10 +6061,10 @@
       <w:spacing w:after="0" w:line="240" w:lineRule="auto"/>
     </w:pPr>
   </w:style>
-  <w:style w:type="character" w:customStyle="1" w:styleId="VoettekstChar">
-    <w:name w:val="Voettekst Char"/>
-    <w:basedOn w:val="Standaardalinea-lettertype"/>
-    <w:link w:val="Voettekst"/>
+  <w:style w:type="character" w:customStyle="1" w:styleId="FooterChar">
+    <w:name w:val="Footer Char"/>
+    <w:basedOn w:val="DefaultParagraphFont"/>
+    <w:link w:val="Footer"/>
     <w:uiPriority w:val="99"/>
     <w:rsid w:val="002A3BA4"/>
     <w:rPr>
@@ -6174,10 +6072,10 @@
       <w14:ligatures w14:val="none"/>
     </w:rPr>
   </w:style>
-  <w:style w:type="paragraph" w:styleId="Bijschrift">
+  <w:style w:type="paragraph" w:styleId="Caption">
     <w:name w:val="caption"/>
-    <w:basedOn w:val="Standaard"/>
-    <w:next w:val="Standaard"/>
+    <w:basedOn w:val="Normal"/>
+    <w:next w:val="Normal"/>
     <w:uiPriority w:val="35"/>
     <w:unhideWhenUsed/>
     <w:qFormat/>

</xml_diff>